<commit_message>
updating the provider api
</commit_message>
<xml_diff>
--- a/API'S/LIST of Provider API.docx
+++ b/API'S/LIST of Provider API.docx
@@ -78,13 +78,8 @@
           <w:numId w:val="15"/>
         </w:numPr>
       </w:pPr>
-      <w:proofErr w:type="spellStart"/>
-      <w:r>
-        <w:t>isApproved</w:t>
-      </w:r>
-      <w:proofErr w:type="spellEnd"/>
-      <w:r>
-        <w:t xml:space="preserve"> -----------default false;</w:t>
+      <w:r>
+        <w:t>isApproved -----------default false;</w:t>
       </w:r>
     </w:p>
     <w:p>
@@ -223,8 +218,16 @@
           <w:ilvl w:val="0"/>
           <w:numId w:val="20"/>
         </w:numPr>
-      </w:pPr>
-      <w:r>
+        <w:rPr>
+          <w:b/>
+          <w:bCs/>
+        </w:rPr>
+      </w:pPr>
+      <w:r>
+        <w:rPr>
+          <w:b/>
+          <w:bCs/>
+        </w:rPr>
         <w:t>Fields :</w:t>
       </w:r>
     </w:p>
@@ -261,13 +264,7 @@
         </w:numPr>
       </w:pPr>
       <w:r>
-        <w:t xml:space="preserve">Venue types  [Banquet hall, lawn, Resort, Hotel, Community Hall, Farmhouse, Convention </w:t>
-      </w:r>
-      <w:r>
-        <w:t>centre</w:t>
-      </w:r>
-      <w:r>
-        <w:t>, Rooftop Venues]</w:t>
+        <w:t>Venue types  [Banquet hall, lawn, Resort, Hotel, Community Hall, Farmhouse, Convention centre, Rooftop Venues]</w:t>
       </w:r>
     </w:p>
     <w:p>
@@ -488,6 +485,21 @@
       <w:r>
         <w:t>Menu items</w:t>
       </w:r>
+      <w:r>
+        <w:t xml:space="preserve">  -- object </w:t>
+      </w:r>
+      <w:r>
+        <w:t>consist of (menuItem,</w:t>
+      </w:r>
+      <w:r>
+        <w:t xml:space="preserve"> price</w:t>
+      </w:r>
+      <w:r>
+        <w:t>)</w:t>
+      </w:r>
+      <w:r>
+        <w:t xml:space="preserve"> you have to take for customised menu.</w:t>
+      </w:r>
     </w:p>
     <w:p>
       <w:pPr>
@@ -634,10 +646,7 @@
         </w:numPr>
       </w:pPr>
       <w:r>
-        <w:t>Non-ac room price/per da</w:t>
-      </w:r>
-      <w:r>
-        <w:t>y</w:t>
+        <w:t>Non-ac room price/per day</w:t>
       </w:r>
     </w:p>
     <w:p>
@@ -736,7 +745,14 @@
         </w:numPr>
       </w:pPr>
       <w:r>
-        <w:t>API’S :</w:t>
+        <w:rPr>
+          <w:b/>
+          <w:bCs/>
+        </w:rPr>
+        <w:t>API’S</w:t>
+      </w:r>
+      <w:r>
+        <w:t xml:space="preserve"> :</w:t>
       </w:r>
     </w:p>
     <w:p>
@@ -3945,6 +3961,7 @@
   <w:style w:type="character" w:default="1" w:styleId="DefaultParagraphFont">
     <w:name w:val="Default Paragraph Font"/>
     <w:uiPriority w:val="1"/>
+    <w:semiHidden/>
     <w:unhideWhenUsed/>
   </w:style>
   <w:style w:type="table" w:default="1" w:styleId="TableNormal">

</xml_diff>